<commit_message>
Replace T5-tsa-transaction.docx with correct completed file
</commit_message>
<xml_diff>
--- a/Assignments/Ass2A/T5-tsa-transaction.docx
+++ b/Assignments/Ass2A/T5-tsa-transaction.docx
@@ -1,25 +1,37 @@
 
 <file path=word/document.xml><?xml version="1.0" encoding="utf-8"?>
-<w:document xmlns:wpc="http://schemas.microsoft.com/office/word/2010/wordprocessingCanvas" xmlns:cx="http://schemas.microsoft.com/office/drawing/2014/chartex" xmlns:cx1="http://schemas.microsoft.com/office/drawing/2015/9/8/chartex" xmlns:cx2="http://schemas.microsoft.com/office/drawing/2015/10/21/chartex" xmlns:cx3="http://schemas.microsoft.com/office/drawing/2016/5/9/chartex" xmlns:cx4="http://schemas.microsoft.com/office/drawing/2016/5/10/chartex" xmlns:cx5="http://schemas.microsoft.com/office/drawing/2016/5/11/chartex" xmlns:cx6="http://schemas.microsoft.com/office/drawing/2016/5/12/chartex" xmlns:cx7="http://schemas.microsoft.com/office/drawing/2016/5/13/chartex" xmlns:cx8="http://schemas.microsoft.com/office/drawing/2016/5/14/chartex" xmlns:mc="http://schemas.openxmlformats.org/markup-compatibility/2006" xmlns:aink="http://schemas.microsoft.com/office/drawing/2016/ink" xmlns:am3d="http://schemas.microsoft.com/office/drawing/2017/model3d" xmlns:o="urn:schemas-microsoft-com:office:office" xmlns:r="http://schemas.openxmlformats.org/officeDocument/2006/relationships" xmlns:m="http://schemas.openxmlformats.org/officeDocument/2006/math" xmlns:v="urn:schemas-microsoft-com:vml" xmlns:wp14="http://schemas.microsoft.com/office/word/2010/wordprocessingDrawing" xmlns:wp="http://schemas.openxmlformats.org/drawingml/2006/wordprocessingDrawing" xmlns:w10="urn:schemas-microsoft-com:office:word" xmlns:w="http://schemas.openxmlformats.org/wordprocessingml/2006/main" xmlns:w14="http://schemas.microsoft.com/office/word/2010/wordml" xmlns:w15="http://schemas.microsoft.com/office/word/2012/wordml" xmlns:w16cex="http://schemas.microsoft.com/office/word/2018/wordml/cex" xmlns:w16cid="http://schemas.microsoft.com/office/word/2016/wordml/cid" xmlns:w16="http://schemas.microsoft.com/office/word/2018/wordml" xmlns:w16sdtdh="http://schemas.microsoft.com/office/word/2020/wordml/sdtdatahash" xmlns:w16se="http://schemas.microsoft.com/office/word/2015/wordml/symex" xmlns:wpg="http://schemas.microsoft.com/office/word/2010/wordprocessingGroup" xmlns:wpi="http://schemas.microsoft.com/office/word/2010/wordprocessingInk" xmlns:wne="http://schemas.microsoft.com/office/word/2006/wordml" xmlns:wps="http://schemas.microsoft.com/office/word/2010/wordprocessingShape" mc:Ignorable="w14 w15 w16se w16cid w16 w16cex w16sdtdh wp14">
+<w:document xmlns:wpc="http://schemas.microsoft.com/office/word/2010/wordprocessingCanvas" xmlns:cx="http://schemas.microsoft.com/office/drawing/2014/chartex" xmlns:cx1="http://schemas.microsoft.com/office/drawing/2015/9/8/chartex" xmlns:cx2="http://schemas.microsoft.com/office/drawing/2015/10/21/chartex" xmlns:cx3="http://schemas.microsoft.com/office/drawing/2016/5/9/chartex" xmlns:cx4="http://schemas.microsoft.com/office/drawing/2016/5/10/chartex" xmlns:cx5="http://schemas.microsoft.com/office/drawing/2016/5/11/chartex" xmlns:cx6="http://schemas.microsoft.com/office/drawing/2016/5/12/chartex" xmlns:cx7="http://schemas.microsoft.com/office/drawing/2016/5/13/chartex" xmlns:cx8="http://schemas.microsoft.com/office/drawing/2016/5/14/chartex" xmlns:mc="http://schemas.openxmlformats.org/markup-compatibility/2006" xmlns:aink="http://schemas.microsoft.com/office/drawing/2016/ink" xmlns:am3d="http://schemas.microsoft.com/office/drawing/2017/model3d" xmlns:o="urn:schemas-microsoft-com:office:office" xmlns:oel="http://schemas.microsoft.com/office/2019/extlst" xmlns:r="http://schemas.openxmlformats.org/officeDocument/2006/relationships" xmlns:m="http://schemas.openxmlformats.org/officeDocument/2006/math" xmlns:v="urn:schemas-microsoft-com:vml" xmlns:wp14="http://schemas.microsoft.com/office/word/2010/wordprocessingDrawing" xmlns:wp="http://schemas.openxmlformats.org/drawingml/2006/wordprocessingDrawing" xmlns:w10="urn:schemas-microsoft-com:office:word" xmlns:w="http://schemas.openxmlformats.org/wordprocessingml/2006/main" xmlns:w14="http://schemas.microsoft.com/office/word/2010/wordml" xmlns:w15="http://schemas.microsoft.com/office/word/2012/wordml" xmlns:w16cex="http://schemas.microsoft.com/office/word/2018/wordml/cex" xmlns:w16cid="http://schemas.microsoft.com/office/word/2016/wordml/cid" xmlns:w16="http://schemas.microsoft.com/office/word/2018/wordml" xmlns:w16sdtdh="http://schemas.microsoft.com/office/word/2020/wordml/sdtdatahash" xmlns:w16se="http://schemas.microsoft.com/office/word/2015/wordml/symex" xmlns:wpg="http://schemas.microsoft.com/office/word/2010/wordprocessingGroup" xmlns:wpi="http://schemas.microsoft.com/office/word/2010/wordprocessingInk" xmlns:wne="http://schemas.microsoft.com/office/word/2006/wordml" xmlns:wps="http://schemas.microsoft.com/office/word/2010/wordprocessingShape" mc:Ignorable="w14 w15 w16se w16cid w16 w16cex w16sdtdh wp14">
   <w:body>
     <w:p>
       <w:r>
         <w:t>Student ID:</w:t>
+      </w:r>
+      <w:r>
+        <w:t xml:space="preserve"> 31500153</w:t>
       </w:r>
     </w:p>
     <w:p>
       <w:r>
         <w:t>Student Name:</w:t>
       </w:r>
+      <w:r>
+        <w:t xml:space="preserve"> Krishna Pillaai Manogaran</w:t>
+      </w:r>
     </w:p>
     <w:p>
       <w:r>
         <w:t>Unit Code:</w:t>
       </w:r>
+      <w:r>
+        <w:t xml:space="preserve"> FIT3171</w:t>
+      </w:r>
     </w:p>
     <w:p>
       <w:r>
         <w:t>Applied Class No:</w:t>
+      </w:r>
+      <w:r>
+        <w:t xml:space="preserve"> 3</w:t>
       </w:r>
     </w:p>
     <w:p>
@@ -356,6 +368,9 @@
               <w:widowControl w:val="0"/>
               <w:spacing w:line="240" w:lineRule="auto"/>
             </w:pPr>
+            <w:r>
+              <w:t>X(T1)</w:t>
+            </w:r>
           </w:p>
         </w:tc>
         <w:tc>
@@ -529,6 +544,9 @@
               <w:widowControl w:val="0"/>
               <w:spacing w:line="240" w:lineRule="auto"/>
             </w:pPr>
+            <w:r>
+              <w:t>X(T1)</w:t>
+            </w:r>
           </w:p>
         </w:tc>
         <w:tc>
@@ -702,6 +720,9 @@
               <w:widowControl w:val="0"/>
               <w:spacing w:line="240" w:lineRule="auto"/>
             </w:pPr>
+            <w:r>
+              <w:t>S(T2)</w:t>
+            </w:r>
           </w:p>
         </w:tc>
         <w:tc>
@@ -875,6 +896,9 @@
               <w:widowControl w:val="0"/>
               <w:spacing w:line="240" w:lineRule="auto"/>
             </w:pPr>
+            <w:r>
+              <w:t>S(T2)</w:t>
+            </w:r>
           </w:p>
         </w:tc>
       </w:tr>
@@ -976,6 +1000,9 @@
               <w:widowControl w:val="0"/>
               <w:spacing w:line="240" w:lineRule="auto"/>
             </w:pPr>
+            <w:r>
+              <w:t>T3 wait T1</w:t>
+            </w:r>
           </w:p>
         </w:tc>
         <w:tc>
@@ -1167,6 +1194,9 @@
               <w:widowControl w:val="0"/>
               <w:spacing w:line="240" w:lineRule="auto"/>
             </w:pPr>
+            <w:r>
+              <w:t>X(T2)</w:t>
+            </w:r>
           </w:p>
         </w:tc>
         <w:tc>
@@ -1286,6 +1316,9 @@
               <w:widowControl w:val="0"/>
               <w:spacing w:line="240" w:lineRule="auto"/>
             </w:pPr>
+            <w:r>
+              <w:t>X(T3)</w:t>
+            </w:r>
           </w:p>
         </w:tc>
         <w:tc>
@@ -1477,6 +1510,9 @@
               <w:widowControl w:val="0"/>
               <w:spacing w:line="240" w:lineRule="auto"/>
             </w:pPr>
+            <w:r>
+              <w:t>T3 wait T2</w:t>
+            </w:r>
           </w:p>
         </w:tc>
         <w:tc>
@@ -1614,6 +1650,9 @@
               <w:widowControl w:val="0"/>
               <w:spacing w:line="240" w:lineRule="auto"/>
             </w:pPr>
+            <w:r>
+              <w:t>X(T2)</w:t>
+            </w:r>
           </w:p>
         </w:tc>
         <w:tc>
@@ -1751,6 +1790,9 @@
               <w:widowControl w:val="0"/>
               <w:spacing w:line="240" w:lineRule="auto"/>
             </w:pPr>
+            <w:r>
+              <w:t>T2 wait T3</w:t>
+            </w:r>
           </w:p>
         </w:tc>
         <w:tc>
@@ -1839,6 +1881,10 @@
       <w:r>
         <w:t xml:space="preserve">Does a deadlock exist in this transaction sequence? </w:t>
       </w:r>
+      <w:r>
+        <w:br/>
+        <w:t>Yes</w:t>
+      </w:r>
     </w:p>
     <w:p>
       <w:pPr>
@@ -1853,6 +1899,12 @@
       </w:pPr>
       <w:r>
         <w:t>Explain why you came to this conclusion.</w:t>
+      </w:r>
+      <w:r>
+        <w:br/>
+      </w:r>
+      <w:r>
+        <w:t>There is a deadlock from time 7 to time 9 because transactions T3 and T2 wait for each other</w:t>
       </w:r>
     </w:p>
     <w:p>
@@ -1898,12 +1950,12 @@
         <w:tblStyle w:val="a0"/>
         <w:tblW w:w="9637" w:type="dxa"/>
         <w:tblBorders>
-          <w:top w:val="nil"/>
-          <w:left w:val="nil"/>
-          <w:bottom w:val="nil"/>
-          <w:right w:val="nil"/>
-          <w:insideH w:val="nil"/>
-          <w:insideV w:val="nil"/>
+          <w:top w:val="single" w:sz="8" w:space="0" w:color="292F7C"/>
+          <w:left w:val="single" w:sz="8" w:space="0" w:color="292F7C"/>
+          <w:bottom w:val="single" w:sz="8" w:space="0" w:color="292F7C"/>
+          <w:right w:val="single" w:sz="8" w:space="0" w:color="292F7C"/>
+          <w:insideH w:val="single" w:sz="8" w:space="0" w:color="292F7C"/>
+          <w:insideV w:val="single" w:sz="8" w:space="0" w:color="292F7C"/>
         </w:tblBorders>
         <w:tblLayout w:type="fixed"/>
         <w:tblLook w:val="0600" w:firstRow="0" w:lastRow="0" w:firstColumn="0" w:lastColumn="0" w:noHBand="1" w:noVBand="1"/>
@@ -1911,8 +1963,8 @@
       <w:tblGrid>
         <w:gridCol w:w="593"/>
         <w:gridCol w:w="664"/>
-        <w:gridCol w:w="751"/>
-        <w:gridCol w:w="736"/>
+        <w:gridCol w:w="860"/>
+        <w:gridCol w:w="627"/>
         <w:gridCol w:w="1359"/>
         <w:gridCol w:w="1604"/>
         <w:gridCol w:w="708"/>
@@ -1926,13 +1978,7 @@
         </w:trPr>
         <w:tc>
           <w:tcPr>
-            <w:tcW w:w="592" w:type="dxa"/>
-            <w:tcBorders>
-              <w:top w:val="single" w:sz="8" w:space="0" w:color="292F7C"/>
-              <w:left w:val="single" w:sz="8" w:space="0" w:color="292F7C"/>
-              <w:bottom w:val="single" w:sz="8" w:space="0" w:color="292F7C"/>
-              <w:right w:val="single" w:sz="8" w:space="0" w:color="292F7C"/>
-            </w:tcBorders>
+            <w:tcW w:w="593" w:type="dxa"/>
             <w:tcMar>
               <w:top w:w="100" w:type="dxa"/>
               <w:left w:w="100" w:type="dxa"/>
@@ -1964,12 +2010,6 @@
         <w:tc>
           <w:tcPr>
             <w:tcW w:w="664" w:type="dxa"/>
-            <w:tcBorders>
-              <w:top w:val="single" w:sz="8" w:space="0" w:color="292F7C"/>
-              <w:left w:val="nil"/>
-              <w:bottom w:val="single" w:sz="8" w:space="0" w:color="292F7C"/>
-              <w:right w:val="single" w:sz="8" w:space="0" w:color="292F7C"/>
-            </w:tcBorders>
             <w:tcMar>
               <w:top w:w="100" w:type="dxa"/>
               <w:left w:w="100" w:type="dxa"/>
@@ -2000,13 +2040,7 @@
         </w:tc>
         <w:tc>
           <w:tcPr>
-            <w:tcW w:w="751" w:type="dxa"/>
-            <w:tcBorders>
-              <w:top w:val="single" w:sz="8" w:space="0" w:color="292F7C"/>
-              <w:left w:val="nil"/>
-              <w:bottom w:val="single" w:sz="8" w:space="0" w:color="292F7C"/>
-              <w:right w:val="single" w:sz="8" w:space="0" w:color="292F7C"/>
-            </w:tcBorders>
+            <w:tcW w:w="860" w:type="dxa"/>
             <w:tcMar>
               <w:top w:w="100" w:type="dxa"/>
               <w:left w:w="100" w:type="dxa"/>
@@ -2037,13 +2071,7 @@
         </w:tc>
         <w:tc>
           <w:tcPr>
-            <w:tcW w:w="736" w:type="dxa"/>
-            <w:tcBorders>
-              <w:top w:val="single" w:sz="8" w:space="0" w:color="292F7C"/>
-              <w:left w:val="nil"/>
-              <w:bottom w:val="single" w:sz="8" w:space="0" w:color="292F7C"/>
-              <w:right w:val="single" w:sz="8" w:space="0" w:color="292F7C"/>
-            </w:tcBorders>
+            <w:tcW w:w="627" w:type="dxa"/>
             <w:tcMar>
               <w:top w:w="100" w:type="dxa"/>
               <w:left w:w="100" w:type="dxa"/>
@@ -2074,13 +2102,7 @@
         </w:tc>
         <w:tc>
           <w:tcPr>
-            <w:tcW w:w="1358" w:type="dxa"/>
-            <w:tcBorders>
-              <w:top w:val="single" w:sz="8" w:space="0" w:color="292F7C"/>
-              <w:left w:val="nil"/>
-              <w:bottom w:val="single" w:sz="8" w:space="0" w:color="292F7C"/>
-              <w:right w:val="single" w:sz="8" w:space="0" w:color="292F7C"/>
-            </w:tcBorders>
+            <w:tcW w:w="1359" w:type="dxa"/>
             <w:tcMar>
               <w:top w:w="100" w:type="dxa"/>
               <w:left w:w="100" w:type="dxa"/>
@@ -2111,13 +2133,7 @@
         </w:tc>
         <w:tc>
           <w:tcPr>
-            <w:tcW w:w="1603" w:type="dxa"/>
-            <w:tcBorders>
-              <w:top w:val="single" w:sz="8" w:space="0" w:color="292F7C"/>
-              <w:left w:val="nil"/>
-              <w:bottom w:val="single" w:sz="8" w:space="0" w:color="292F7C"/>
-              <w:right w:val="single" w:sz="8" w:space="0" w:color="292F7C"/>
-            </w:tcBorders>
+            <w:tcW w:w="1604" w:type="dxa"/>
             <w:tcMar>
               <w:top w:w="100" w:type="dxa"/>
               <w:left w:w="100" w:type="dxa"/>
@@ -2149,12 +2165,6 @@
         <w:tc>
           <w:tcPr>
             <w:tcW w:w="708" w:type="dxa"/>
-            <w:tcBorders>
-              <w:top w:val="single" w:sz="8" w:space="0" w:color="292F7C"/>
-              <w:left w:val="nil"/>
-              <w:bottom w:val="single" w:sz="8" w:space="0" w:color="292F7C"/>
-              <w:right w:val="single" w:sz="8" w:space="0" w:color="292F7C"/>
-            </w:tcBorders>
             <w:tcMar>
               <w:top w:w="100" w:type="dxa"/>
               <w:left w:w="100" w:type="dxa"/>
@@ -2185,13 +2195,7 @@
         </w:tc>
         <w:tc>
           <w:tcPr>
-            <w:tcW w:w="1329" w:type="dxa"/>
-            <w:tcBorders>
-              <w:top w:val="single" w:sz="8" w:space="0" w:color="292F7C"/>
-              <w:left w:val="nil"/>
-              <w:bottom w:val="single" w:sz="8" w:space="0" w:color="292F7C"/>
-              <w:right w:val="single" w:sz="8" w:space="0" w:color="292F7C"/>
-            </w:tcBorders>
+            <w:tcW w:w="1330" w:type="dxa"/>
             <w:tcMar>
               <w:top w:w="100" w:type="dxa"/>
               <w:left w:w="100" w:type="dxa"/>
@@ -2222,13 +2226,7 @@
         </w:tc>
         <w:tc>
           <w:tcPr>
-            <w:tcW w:w="1025" w:type="dxa"/>
-            <w:tcBorders>
-              <w:top w:val="single" w:sz="8" w:space="0" w:color="292F7C"/>
-              <w:left w:val="nil"/>
-              <w:bottom w:val="single" w:sz="8" w:space="0" w:color="292F7C"/>
-              <w:right w:val="single" w:sz="8" w:space="0" w:color="292F7C"/>
-            </w:tcBorders>
+            <w:tcW w:w="1026" w:type="dxa"/>
             <w:tcMar>
               <w:top w:w="100" w:type="dxa"/>
               <w:left w:w="100" w:type="dxa"/>
@@ -2260,12 +2258,6 @@
         <w:tc>
           <w:tcPr>
             <w:tcW w:w="866" w:type="dxa"/>
-            <w:tcBorders>
-              <w:top w:val="single" w:sz="8" w:space="0" w:color="292F7C"/>
-              <w:left w:val="nil"/>
-              <w:bottom w:val="single" w:sz="8" w:space="0" w:color="292F7C"/>
-              <w:right w:val="single" w:sz="8" w:space="0" w:color="292F7C"/>
-            </w:tcBorders>
             <w:tcMar>
               <w:top w:w="100" w:type="dxa"/>
               <w:left w:w="100" w:type="dxa"/>
@@ -2301,189 +2293,159 @@
         </w:trPr>
         <w:tc>
           <w:tcPr>
-            <w:tcW w:w="592" w:type="dxa"/>
-            <w:tcBorders>
-              <w:top w:val="nil"/>
-              <w:left w:val="single" w:sz="8" w:space="0" w:color="292F7C"/>
-              <w:bottom w:val="single" w:sz="8" w:space="0" w:color="292F7C"/>
-              <w:right w:val="single" w:sz="8" w:space="0" w:color="292F7C"/>
-            </w:tcBorders>
-            <w:tcMar>
-              <w:top w:w="100" w:type="dxa"/>
-              <w:left w:w="100" w:type="dxa"/>
-              <w:bottom w:w="100" w:type="dxa"/>
-              <w:right w:w="100" w:type="dxa"/>
-            </w:tcMar>
-          </w:tcPr>
-          <w:p>
-            <w:pPr>
-              <w:spacing w:before="120"/>
-            </w:pPr>
+            <w:tcW w:w="593" w:type="dxa"/>
+            <w:tcMar>
+              <w:top w:w="100" w:type="dxa"/>
+              <w:left w:w="100" w:type="dxa"/>
+              <w:bottom w:w="100" w:type="dxa"/>
+              <w:right w:w="100" w:type="dxa"/>
+            </w:tcMar>
+          </w:tcPr>
+          <w:p>
+            <w:pPr>
+              <w:spacing w:before="120"/>
+            </w:pPr>
+            <w:r>
+              <w:t>101</w:t>
+            </w:r>
           </w:p>
         </w:tc>
         <w:tc>
           <w:tcPr>
             <w:tcW w:w="664" w:type="dxa"/>
-            <w:tcBorders>
-              <w:top w:val="nil"/>
-              <w:left w:val="nil"/>
-              <w:bottom w:val="single" w:sz="8" w:space="0" w:color="292F7C"/>
-              <w:right w:val="single" w:sz="8" w:space="0" w:color="292F7C"/>
-            </w:tcBorders>
-            <w:tcMar>
-              <w:top w:w="100" w:type="dxa"/>
-              <w:left w:w="100" w:type="dxa"/>
-              <w:bottom w:w="100" w:type="dxa"/>
-              <w:right w:w="100" w:type="dxa"/>
-            </w:tcMar>
-          </w:tcPr>
-          <w:p>
-            <w:pPr>
-              <w:spacing w:before="120"/>
-            </w:pPr>
-          </w:p>
-        </w:tc>
-        <w:tc>
-          <w:tcPr>
-            <w:tcW w:w="751" w:type="dxa"/>
-            <w:tcBorders>
-              <w:top w:val="nil"/>
-              <w:left w:val="nil"/>
-              <w:bottom w:val="single" w:sz="8" w:space="0" w:color="292F7C"/>
-              <w:right w:val="single" w:sz="8" w:space="0" w:color="292F7C"/>
-            </w:tcBorders>
-            <w:tcMar>
-              <w:top w:w="100" w:type="dxa"/>
-              <w:left w:w="100" w:type="dxa"/>
-              <w:bottom w:w="100" w:type="dxa"/>
-              <w:right w:w="100" w:type="dxa"/>
-            </w:tcMar>
-          </w:tcPr>
-          <w:p>
-            <w:pPr>
-              <w:spacing w:before="120"/>
-            </w:pPr>
-          </w:p>
-        </w:tc>
-        <w:tc>
-          <w:tcPr>
-            <w:tcW w:w="736" w:type="dxa"/>
-            <w:tcBorders>
-              <w:top w:val="nil"/>
-              <w:left w:val="nil"/>
-              <w:bottom w:val="single" w:sz="8" w:space="0" w:color="292F7C"/>
-              <w:right w:val="single" w:sz="8" w:space="0" w:color="292F7C"/>
-            </w:tcBorders>
-            <w:tcMar>
-              <w:top w:w="100" w:type="dxa"/>
-              <w:left w:w="100" w:type="dxa"/>
-              <w:bottom w:w="100" w:type="dxa"/>
-              <w:right w:w="100" w:type="dxa"/>
-            </w:tcMar>
-          </w:tcPr>
-          <w:p>
-            <w:pPr>
-              <w:spacing w:before="120"/>
-            </w:pPr>
-          </w:p>
-        </w:tc>
-        <w:tc>
-          <w:tcPr>
-            <w:tcW w:w="1358" w:type="dxa"/>
-            <w:tcBorders>
-              <w:top w:val="nil"/>
-              <w:left w:val="nil"/>
-              <w:bottom w:val="single" w:sz="8" w:space="0" w:color="292F7C"/>
-              <w:right w:val="single" w:sz="8" w:space="0" w:color="292F7C"/>
-            </w:tcBorders>
-            <w:tcMar>
-              <w:top w:w="100" w:type="dxa"/>
-              <w:left w:w="100" w:type="dxa"/>
-              <w:bottom w:w="100" w:type="dxa"/>
-              <w:right w:w="100" w:type="dxa"/>
-            </w:tcMar>
-          </w:tcPr>
-          <w:p>
-            <w:pPr>
-              <w:spacing w:before="120"/>
-            </w:pPr>
-          </w:p>
-        </w:tc>
-        <w:tc>
-          <w:tcPr>
-            <w:tcW w:w="1603" w:type="dxa"/>
-            <w:tcBorders>
-              <w:top w:val="nil"/>
-              <w:left w:val="nil"/>
-              <w:bottom w:val="single" w:sz="8" w:space="0" w:color="292F7C"/>
-              <w:right w:val="single" w:sz="8" w:space="0" w:color="292F7C"/>
-            </w:tcBorders>
-            <w:tcMar>
-              <w:top w:w="100" w:type="dxa"/>
-              <w:left w:w="100" w:type="dxa"/>
-              <w:bottom w:w="100" w:type="dxa"/>
-              <w:right w:w="100" w:type="dxa"/>
-            </w:tcMar>
-          </w:tcPr>
-          <w:p>
-            <w:pPr>
-              <w:spacing w:before="120"/>
-            </w:pPr>
+            <w:tcMar>
+              <w:top w:w="100" w:type="dxa"/>
+              <w:left w:w="100" w:type="dxa"/>
+              <w:bottom w:w="100" w:type="dxa"/>
+              <w:right w:w="100" w:type="dxa"/>
+            </w:tcMar>
+          </w:tcPr>
+          <w:p>
+            <w:pPr>
+              <w:spacing w:before="120"/>
+            </w:pPr>
+            <w:r>
+              <w:t>601</w:t>
+            </w:r>
+          </w:p>
+        </w:tc>
+        <w:tc>
+          <w:tcPr>
+            <w:tcW w:w="860" w:type="dxa"/>
+            <w:tcMar>
+              <w:top w:w="100" w:type="dxa"/>
+              <w:left w:w="100" w:type="dxa"/>
+              <w:bottom w:w="100" w:type="dxa"/>
+              <w:right w:w="100" w:type="dxa"/>
+            </w:tcMar>
+          </w:tcPr>
+          <w:p>
+            <w:pPr>
+              <w:spacing w:before="120"/>
+            </w:pPr>
+            <w:r>
+              <w:t>NULL</w:t>
+            </w:r>
+          </w:p>
+        </w:tc>
+        <w:tc>
+          <w:tcPr>
+            <w:tcW w:w="627" w:type="dxa"/>
+            <w:tcMar>
+              <w:top w:w="100" w:type="dxa"/>
+              <w:left w:w="100" w:type="dxa"/>
+              <w:bottom w:w="100" w:type="dxa"/>
+              <w:right w:w="100" w:type="dxa"/>
+            </w:tcMar>
+          </w:tcPr>
+          <w:p>
+            <w:pPr>
+              <w:spacing w:before="120"/>
+            </w:pPr>
+            <w:r>
+              <w:t>1</w:t>
+            </w:r>
+            <w:r>
+              <w:t>1</w:t>
+            </w:r>
+            <w:r>
+              <w:t>2</w:t>
+            </w:r>
+          </w:p>
+        </w:tc>
+        <w:tc>
+          <w:tcPr>
+            <w:tcW w:w="1359" w:type="dxa"/>
+            <w:tcMar>
+              <w:top w:w="100" w:type="dxa"/>
+              <w:left w:w="100" w:type="dxa"/>
+              <w:bottom w:w="100" w:type="dxa"/>
+              <w:right w:w="100" w:type="dxa"/>
+            </w:tcMar>
+          </w:tcPr>
+          <w:p>
+            <w:pPr>
+              <w:spacing w:before="120"/>
+            </w:pPr>
+            <w:r>
+              <w:t>START</w:t>
+            </w:r>
+          </w:p>
+        </w:tc>
+        <w:tc>
+          <w:tcPr>
+            <w:tcW w:w="1604" w:type="dxa"/>
+            <w:tcMar>
+              <w:top w:w="100" w:type="dxa"/>
+              <w:left w:w="100" w:type="dxa"/>
+              <w:bottom w:w="100" w:type="dxa"/>
+              <w:right w:w="100" w:type="dxa"/>
+            </w:tcMar>
+          </w:tcPr>
+          <w:p>
+            <w:pPr>
+              <w:spacing w:before="120"/>
+            </w:pPr>
+            <w:r>
+              <w:t>****Start Transaction</w:t>
+            </w:r>
           </w:p>
         </w:tc>
         <w:tc>
           <w:tcPr>
             <w:tcW w:w="708" w:type="dxa"/>
-            <w:tcBorders>
-              <w:top w:val="nil"/>
-              <w:left w:val="nil"/>
-              <w:bottom w:val="single" w:sz="8" w:space="0" w:color="292F7C"/>
-              <w:right w:val="single" w:sz="8" w:space="0" w:color="292F7C"/>
-            </w:tcBorders>
-            <w:tcMar>
-              <w:top w:w="100" w:type="dxa"/>
-              <w:left w:w="100" w:type="dxa"/>
-              <w:bottom w:w="100" w:type="dxa"/>
-              <w:right w:w="100" w:type="dxa"/>
-            </w:tcMar>
-          </w:tcPr>
-          <w:p>
-            <w:pPr>
-              <w:spacing w:before="120"/>
-            </w:pPr>
-          </w:p>
-        </w:tc>
-        <w:tc>
-          <w:tcPr>
-            <w:tcW w:w="1329" w:type="dxa"/>
-            <w:tcBorders>
-              <w:top w:val="nil"/>
-              <w:left w:val="nil"/>
-              <w:bottom w:val="single" w:sz="8" w:space="0" w:color="292F7C"/>
-              <w:right w:val="single" w:sz="8" w:space="0" w:color="292F7C"/>
-            </w:tcBorders>
-            <w:tcMar>
-              <w:top w:w="100" w:type="dxa"/>
-              <w:left w:w="100" w:type="dxa"/>
-              <w:bottom w:w="100" w:type="dxa"/>
-              <w:right w:w="100" w:type="dxa"/>
-            </w:tcMar>
-          </w:tcPr>
-          <w:p>
-            <w:pPr>
-              <w:spacing w:before="120"/>
-            </w:pPr>
-          </w:p>
-        </w:tc>
-        <w:tc>
-          <w:tcPr>
-            <w:tcW w:w="1025" w:type="dxa"/>
-            <w:tcBorders>
-              <w:top w:val="nil"/>
-              <w:left w:val="nil"/>
-              <w:bottom w:val="single" w:sz="8" w:space="0" w:color="292F7C"/>
-              <w:right w:val="single" w:sz="8" w:space="0" w:color="292F7C"/>
-            </w:tcBorders>
+            <w:tcMar>
+              <w:top w:w="100" w:type="dxa"/>
+              <w:left w:w="100" w:type="dxa"/>
+              <w:bottom w:w="100" w:type="dxa"/>
+              <w:right w:w="100" w:type="dxa"/>
+            </w:tcMar>
+          </w:tcPr>
+          <w:p>
+            <w:pPr>
+              <w:spacing w:before="120"/>
+            </w:pPr>
+          </w:p>
+        </w:tc>
+        <w:tc>
+          <w:tcPr>
+            <w:tcW w:w="1330" w:type="dxa"/>
+            <w:tcMar>
+              <w:top w:w="100" w:type="dxa"/>
+              <w:left w:w="100" w:type="dxa"/>
+              <w:bottom w:w="100" w:type="dxa"/>
+              <w:right w:w="100" w:type="dxa"/>
+            </w:tcMar>
+          </w:tcPr>
+          <w:p>
+            <w:pPr>
+              <w:spacing w:before="120"/>
+            </w:pPr>
+          </w:p>
+        </w:tc>
+        <w:tc>
+          <w:tcPr>
+            <w:tcW w:w="1026" w:type="dxa"/>
             <w:tcMar>
               <w:top w:w="100" w:type="dxa"/>
               <w:left w:w="100" w:type="dxa"/>
@@ -2500,12 +2462,1011 @@
         <w:tc>
           <w:tcPr>
             <w:tcW w:w="866" w:type="dxa"/>
-            <w:tcBorders>
-              <w:top w:val="nil"/>
-              <w:left w:val="nil"/>
-              <w:bottom w:val="single" w:sz="8" w:space="0" w:color="292F7C"/>
-              <w:right w:val="single" w:sz="8" w:space="0" w:color="292F7C"/>
-            </w:tcBorders>
+            <w:tcMar>
+              <w:top w:w="100" w:type="dxa"/>
+              <w:left w:w="100" w:type="dxa"/>
+              <w:bottom w:w="100" w:type="dxa"/>
+              <w:right w:w="100" w:type="dxa"/>
+            </w:tcMar>
+          </w:tcPr>
+          <w:p>
+            <w:pPr>
+              <w:spacing w:before="120"/>
+            </w:pPr>
+          </w:p>
+        </w:tc>
+      </w:tr>
+      <w:tr>
+        <w:trPr>
+          <w:trHeight w:val="920"/>
+        </w:trPr>
+        <w:tc>
+          <w:tcPr>
+            <w:tcW w:w="593" w:type="dxa"/>
+            <w:tcMar>
+              <w:top w:w="100" w:type="dxa"/>
+              <w:left w:w="100" w:type="dxa"/>
+              <w:bottom w:w="100" w:type="dxa"/>
+              <w:right w:w="100" w:type="dxa"/>
+            </w:tcMar>
+          </w:tcPr>
+          <w:p>
+            <w:pPr>
+              <w:spacing w:before="120"/>
+            </w:pPr>
+            <w:r>
+              <w:t>1</w:t>
+            </w:r>
+            <w:r>
+              <w:t>12</w:t>
+            </w:r>
+          </w:p>
+        </w:tc>
+        <w:tc>
+          <w:tcPr>
+            <w:tcW w:w="664" w:type="dxa"/>
+            <w:tcMar>
+              <w:top w:w="100" w:type="dxa"/>
+              <w:left w:w="100" w:type="dxa"/>
+              <w:bottom w:w="100" w:type="dxa"/>
+              <w:right w:w="100" w:type="dxa"/>
+            </w:tcMar>
+          </w:tcPr>
+          <w:p>
+            <w:pPr>
+              <w:spacing w:before="120"/>
+            </w:pPr>
+            <w:r>
+              <w:t>601</w:t>
+            </w:r>
+          </w:p>
+        </w:tc>
+        <w:tc>
+          <w:tcPr>
+            <w:tcW w:w="860" w:type="dxa"/>
+            <w:tcMar>
+              <w:top w:w="100" w:type="dxa"/>
+              <w:left w:w="100" w:type="dxa"/>
+              <w:bottom w:w="100" w:type="dxa"/>
+              <w:right w:w="100" w:type="dxa"/>
+            </w:tcMar>
+          </w:tcPr>
+          <w:p>
+            <w:pPr>
+              <w:spacing w:before="120"/>
+            </w:pPr>
+            <w:r>
+              <w:t>101</w:t>
+            </w:r>
+          </w:p>
+        </w:tc>
+        <w:tc>
+          <w:tcPr>
+            <w:tcW w:w="627" w:type="dxa"/>
+            <w:tcMar>
+              <w:top w:w="100" w:type="dxa"/>
+              <w:left w:w="100" w:type="dxa"/>
+              <w:bottom w:w="100" w:type="dxa"/>
+              <w:right w:w="100" w:type="dxa"/>
+            </w:tcMar>
+          </w:tcPr>
+          <w:p>
+            <w:pPr>
+              <w:spacing w:before="120"/>
+            </w:pPr>
+            <w:r>
+              <w:t>1</w:t>
+            </w:r>
+            <w:r>
+              <w:t>14</w:t>
+            </w:r>
+          </w:p>
+        </w:tc>
+        <w:tc>
+          <w:tcPr>
+            <w:tcW w:w="1359" w:type="dxa"/>
+            <w:tcMar>
+              <w:top w:w="100" w:type="dxa"/>
+              <w:left w:w="100" w:type="dxa"/>
+              <w:bottom w:w="100" w:type="dxa"/>
+              <w:right w:w="100" w:type="dxa"/>
+            </w:tcMar>
+          </w:tcPr>
+          <w:p>
+            <w:pPr>
+              <w:spacing w:before="120"/>
+            </w:pPr>
+            <w:r>
+              <w:t>UPDATE</w:t>
+            </w:r>
+          </w:p>
+        </w:tc>
+        <w:tc>
+          <w:tcPr>
+            <w:tcW w:w="1604" w:type="dxa"/>
+            <w:tcMar>
+              <w:top w:w="100" w:type="dxa"/>
+              <w:left w:w="100" w:type="dxa"/>
+              <w:bottom w:w="100" w:type="dxa"/>
+              <w:right w:w="100" w:type="dxa"/>
+            </w:tcMar>
+          </w:tcPr>
+          <w:p>
+            <w:pPr>
+              <w:spacing w:before="120"/>
+            </w:pPr>
+            <w:r>
+              <w:t>PRODUCT</w:t>
+            </w:r>
+          </w:p>
+        </w:tc>
+        <w:tc>
+          <w:tcPr>
+            <w:tcW w:w="708" w:type="dxa"/>
+            <w:tcMar>
+              <w:top w:w="100" w:type="dxa"/>
+              <w:left w:w="100" w:type="dxa"/>
+              <w:bottom w:w="100" w:type="dxa"/>
+              <w:right w:w="100" w:type="dxa"/>
+            </w:tcMar>
+          </w:tcPr>
+          <w:p>
+            <w:pPr>
+              <w:spacing w:before="120"/>
+            </w:pPr>
+            <w:r>
+              <w:t>‘ABC’</w:t>
+            </w:r>
+          </w:p>
+        </w:tc>
+        <w:tc>
+          <w:tcPr>
+            <w:tcW w:w="1330" w:type="dxa"/>
+            <w:tcMar>
+              <w:top w:w="100" w:type="dxa"/>
+              <w:left w:w="100" w:type="dxa"/>
+              <w:bottom w:w="100" w:type="dxa"/>
+              <w:right w:w="100" w:type="dxa"/>
+            </w:tcMar>
+          </w:tcPr>
+          <w:p>
+            <w:pPr>
+              <w:spacing w:before="120"/>
+            </w:pPr>
+            <w:r>
+              <w:t>PROD_QOH</w:t>
+            </w:r>
+          </w:p>
+        </w:tc>
+        <w:tc>
+          <w:tcPr>
+            <w:tcW w:w="1026" w:type="dxa"/>
+            <w:tcMar>
+              <w:top w:w="100" w:type="dxa"/>
+              <w:left w:w="100" w:type="dxa"/>
+              <w:bottom w:w="100" w:type="dxa"/>
+              <w:right w:w="100" w:type="dxa"/>
+            </w:tcMar>
+          </w:tcPr>
+          <w:p>
+            <w:pPr>
+              <w:spacing w:before="120"/>
+            </w:pPr>
+            <w:r>
+              <w:t>1205</w:t>
+            </w:r>
+          </w:p>
+        </w:tc>
+        <w:tc>
+          <w:tcPr>
+            <w:tcW w:w="866" w:type="dxa"/>
+            <w:tcMar>
+              <w:top w:w="100" w:type="dxa"/>
+              <w:left w:w="100" w:type="dxa"/>
+              <w:bottom w:w="100" w:type="dxa"/>
+              <w:right w:w="100" w:type="dxa"/>
+            </w:tcMar>
+          </w:tcPr>
+          <w:p>
+            <w:pPr>
+              <w:spacing w:before="120"/>
+            </w:pPr>
+            <w:r>
+              <w:t>1206</w:t>
+            </w:r>
+          </w:p>
+        </w:tc>
+      </w:tr>
+      <w:tr>
+        <w:trPr>
+          <w:trHeight w:val="920"/>
+        </w:trPr>
+        <w:tc>
+          <w:tcPr>
+            <w:tcW w:w="593" w:type="dxa"/>
+            <w:tcMar>
+              <w:top w:w="100" w:type="dxa"/>
+              <w:left w:w="100" w:type="dxa"/>
+              <w:bottom w:w="100" w:type="dxa"/>
+              <w:right w:w="100" w:type="dxa"/>
+            </w:tcMar>
+          </w:tcPr>
+          <w:p>
+            <w:pPr>
+              <w:spacing w:before="120"/>
+            </w:pPr>
+            <w:r>
+              <w:t>1</w:t>
+            </w:r>
+            <w:r>
+              <w:t>14</w:t>
+            </w:r>
+          </w:p>
+        </w:tc>
+        <w:tc>
+          <w:tcPr>
+            <w:tcW w:w="664" w:type="dxa"/>
+            <w:tcMar>
+              <w:top w:w="100" w:type="dxa"/>
+              <w:left w:w="100" w:type="dxa"/>
+              <w:bottom w:w="100" w:type="dxa"/>
+              <w:right w:w="100" w:type="dxa"/>
+            </w:tcMar>
+          </w:tcPr>
+          <w:p>
+            <w:pPr>
+              <w:spacing w:before="120"/>
+            </w:pPr>
+            <w:r>
+              <w:t>601</w:t>
+            </w:r>
+          </w:p>
+        </w:tc>
+        <w:tc>
+          <w:tcPr>
+            <w:tcW w:w="860" w:type="dxa"/>
+            <w:tcMar>
+              <w:top w:w="100" w:type="dxa"/>
+              <w:left w:w="100" w:type="dxa"/>
+              <w:bottom w:w="100" w:type="dxa"/>
+              <w:right w:w="100" w:type="dxa"/>
+            </w:tcMar>
+          </w:tcPr>
+          <w:p>
+            <w:pPr>
+              <w:spacing w:before="120"/>
+            </w:pPr>
+            <w:r>
+              <w:t>1</w:t>
+            </w:r>
+            <w:r>
+              <w:t>1</w:t>
+            </w:r>
+            <w:r>
+              <w:t>2</w:t>
+            </w:r>
+          </w:p>
+        </w:tc>
+        <w:tc>
+          <w:tcPr>
+            <w:tcW w:w="627" w:type="dxa"/>
+            <w:tcMar>
+              <w:top w:w="100" w:type="dxa"/>
+              <w:left w:w="100" w:type="dxa"/>
+              <w:bottom w:w="100" w:type="dxa"/>
+              <w:right w:w="100" w:type="dxa"/>
+            </w:tcMar>
+          </w:tcPr>
+          <w:p>
+            <w:pPr>
+              <w:spacing w:before="120"/>
+            </w:pPr>
+            <w:r>
+              <w:t>1</w:t>
+            </w:r>
+            <w:r>
+              <w:t>17</w:t>
+            </w:r>
+          </w:p>
+        </w:tc>
+        <w:tc>
+          <w:tcPr>
+            <w:tcW w:w="1359" w:type="dxa"/>
+            <w:tcMar>
+              <w:top w:w="100" w:type="dxa"/>
+              <w:left w:w="100" w:type="dxa"/>
+              <w:bottom w:w="100" w:type="dxa"/>
+              <w:right w:w="100" w:type="dxa"/>
+            </w:tcMar>
+          </w:tcPr>
+          <w:p>
+            <w:pPr>
+              <w:spacing w:before="120"/>
+            </w:pPr>
+            <w:r>
+              <w:t>UPDATE</w:t>
+            </w:r>
+          </w:p>
+        </w:tc>
+        <w:tc>
+          <w:tcPr>
+            <w:tcW w:w="1604" w:type="dxa"/>
+            <w:tcMar>
+              <w:top w:w="100" w:type="dxa"/>
+              <w:left w:w="100" w:type="dxa"/>
+              <w:bottom w:w="100" w:type="dxa"/>
+              <w:right w:w="100" w:type="dxa"/>
+            </w:tcMar>
+          </w:tcPr>
+          <w:p>
+            <w:pPr>
+              <w:spacing w:before="120"/>
+            </w:pPr>
+            <w:r>
+              <w:t>PART</w:t>
+            </w:r>
+          </w:p>
+        </w:tc>
+        <w:tc>
+          <w:tcPr>
+            <w:tcW w:w="708" w:type="dxa"/>
+            <w:tcMar>
+              <w:top w:w="100" w:type="dxa"/>
+              <w:left w:w="100" w:type="dxa"/>
+              <w:bottom w:w="100" w:type="dxa"/>
+              <w:right w:w="100" w:type="dxa"/>
+            </w:tcMar>
+          </w:tcPr>
+          <w:p>
+            <w:pPr>
+              <w:spacing w:before="120"/>
+            </w:pPr>
+            <w:r>
+              <w:t>‘A’</w:t>
+            </w:r>
+          </w:p>
+        </w:tc>
+        <w:tc>
+          <w:tcPr>
+            <w:tcW w:w="1330" w:type="dxa"/>
+            <w:tcMar>
+              <w:top w:w="100" w:type="dxa"/>
+              <w:left w:w="100" w:type="dxa"/>
+              <w:bottom w:w="100" w:type="dxa"/>
+              <w:right w:w="100" w:type="dxa"/>
+            </w:tcMar>
+          </w:tcPr>
+          <w:p>
+            <w:pPr>
+              <w:spacing w:before="120"/>
+            </w:pPr>
+            <w:r>
+              <w:t>PART_QOH</w:t>
+            </w:r>
+          </w:p>
+        </w:tc>
+        <w:tc>
+          <w:tcPr>
+            <w:tcW w:w="1026" w:type="dxa"/>
+            <w:tcMar>
+              <w:top w:w="100" w:type="dxa"/>
+              <w:left w:w="100" w:type="dxa"/>
+              <w:bottom w:w="100" w:type="dxa"/>
+              <w:right w:w="100" w:type="dxa"/>
+            </w:tcMar>
+          </w:tcPr>
+          <w:p>
+            <w:pPr>
+              <w:spacing w:before="120"/>
+            </w:pPr>
+            <w:r>
+              <w:t>567</w:t>
+            </w:r>
+          </w:p>
+        </w:tc>
+        <w:tc>
+          <w:tcPr>
+            <w:tcW w:w="866" w:type="dxa"/>
+            <w:tcMar>
+              <w:top w:w="100" w:type="dxa"/>
+              <w:left w:w="100" w:type="dxa"/>
+              <w:bottom w:w="100" w:type="dxa"/>
+              <w:right w:w="100" w:type="dxa"/>
+            </w:tcMar>
+          </w:tcPr>
+          <w:p>
+            <w:pPr>
+              <w:spacing w:before="120"/>
+            </w:pPr>
+            <w:r>
+              <w:t>566</w:t>
+            </w:r>
+          </w:p>
+        </w:tc>
+      </w:tr>
+      <w:tr>
+        <w:trPr>
+          <w:trHeight w:val="920"/>
+        </w:trPr>
+        <w:tc>
+          <w:tcPr>
+            <w:tcW w:w="593" w:type="dxa"/>
+            <w:tcMar>
+              <w:top w:w="100" w:type="dxa"/>
+              <w:left w:w="100" w:type="dxa"/>
+              <w:bottom w:w="100" w:type="dxa"/>
+              <w:right w:w="100" w:type="dxa"/>
+            </w:tcMar>
+          </w:tcPr>
+          <w:p>
+            <w:pPr>
+              <w:spacing w:before="120"/>
+            </w:pPr>
+            <w:r>
+              <w:t>1</w:t>
+            </w:r>
+            <w:r>
+              <w:t>17</w:t>
+            </w:r>
+          </w:p>
+        </w:tc>
+        <w:tc>
+          <w:tcPr>
+            <w:tcW w:w="664" w:type="dxa"/>
+            <w:tcMar>
+              <w:top w:w="100" w:type="dxa"/>
+              <w:left w:w="100" w:type="dxa"/>
+              <w:bottom w:w="100" w:type="dxa"/>
+              <w:right w:w="100" w:type="dxa"/>
+            </w:tcMar>
+          </w:tcPr>
+          <w:p>
+            <w:pPr>
+              <w:spacing w:before="120"/>
+            </w:pPr>
+            <w:r>
+              <w:t>601</w:t>
+            </w:r>
+          </w:p>
+        </w:tc>
+        <w:tc>
+          <w:tcPr>
+            <w:tcW w:w="860" w:type="dxa"/>
+            <w:tcMar>
+              <w:top w:w="100" w:type="dxa"/>
+              <w:left w:w="100" w:type="dxa"/>
+              <w:bottom w:w="100" w:type="dxa"/>
+              <w:right w:w="100" w:type="dxa"/>
+            </w:tcMar>
+          </w:tcPr>
+          <w:p>
+            <w:pPr>
+              <w:spacing w:before="120"/>
+            </w:pPr>
+            <w:r>
+              <w:t>1</w:t>
+            </w:r>
+            <w:r>
+              <w:t>14</w:t>
+            </w:r>
+          </w:p>
+        </w:tc>
+        <w:tc>
+          <w:tcPr>
+            <w:tcW w:w="627" w:type="dxa"/>
+            <w:tcMar>
+              <w:top w:w="100" w:type="dxa"/>
+              <w:left w:w="100" w:type="dxa"/>
+              <w:bottom w:w="100" w:type="dxa"/>
+              <w:right w:w="100" w:type="dxa"/>
+            </w:tcMar>
+          </w:tcPr>
+          <w:p>
+            <w:pPr>
+              <w:spacing w:before="120"/>
+            </w:pPr>
+            <w:r>
+              <w:t>1</w:t>
+            </w:r>
+            <w:r>
+              <w:t>20</w:t>
+            </w:r>
+          </w:p>
+        </w:tc>
+        <w:tc>
+          <w:tcPr>
+            <w:tcW w:w="1359" w:type="dxa"/>
+            <w:tcMar>
+              <w:top w:w="100" w:type="dxa"/>
+              <w:left w:w="100" w:type="dxa"/>
+              <w:bottom w:w="100" w:type="dxa"/>
+              <w:right w:w="100" w:type="dxa"/>
+            </w:tcMar>
+          </w:tcPr>
+          <w:p>
+            <w:pPr>
+              <w:spacing w:before="120"/>
+            </w:pPr>
+            <w:r>
+              <w:t>UPDATE</w:t>
+            </w:r>
+          </w:p>
+        </w:tc>
+        <w:tc>
+          <w:tcPr>
+            <w:tcW w:w="1604" w:type="dxa"/>
+            <w:tcMar>
+              <w:top w:w="100" w:type="dxa"/>
+              <w:left w:w="100" w:type="dxa"/>
+              <w:bottom w:w="100" w:type="dxa"/>
+              <w:right w:w="100" w:type="dxa"/>
+            </w:tcMar>
+          </w:tcPr>
+          <w:p>
+            <w:pPr>
+              <w:spacing w:before="120"/>
+            </w:pPr>
+            <w:r>
+              <w:t>PART</w:t>
+            </w:r>
+          </w:p>
+        </w:tc>
+        <w:tc>
+          <w:tcPr>
+            <w:tcW w:w="708" w:type="dxa"/>
+            <w:tcMar>
+              <w:top w:w="100" w:type="dxa"/>
+              <w:left w:w="100" w:type="dxa"/>
+              <w:bottom w:w="100" w:type="dxa"/>
+              <w:right w:w="100" w:type="dxa"/>
+            </w:tcMar>
+          </w:tcPr>
+          <w:p>
+            <w:pPr>
+              <w:spacing w:before="120"/>
+            </w:pPr>
+            <w:r>
+              <w:t>‘B’</w:t>
+            </w:r>
+          </w:p>
+        </w:tc>
+        <w:tc>
+          <w:tcPr>
+            <w:tcW w:w="1330" w:type="dxa"/>
+            <w:tcMar>
+              <w:top w:w="100" w:type="dxa"/>
+              <w:left w:w="100" w:type="dxa"/>
+              <w:bottom w:w="100" w:type="dxa"/>
+              <w:right w:w="100" w:type="dxa"/>
+            </w:tcMar>
+          </w:tcPr>
+          <w:p>
+            <w:pPr>
+              <w:spacing w:before="120"/>
+            </w:pPr>
+            <w:r>
+              <w:t>PART_QOH</w:t>
+            </w:r>
+          </w:p>
+        </w:tc>
+        <w:tc>
+          <w:tcPr>
+            <w:tcW w:w="1026" w:type="dxa"/>
+            <w:tcMar>
+              <w:top w:w="100" w:type="dxa"/>
+              <w:left w:w="100" w:type="dxa"/>
+              <w:bottom w:w="100" w:type="dxa"/>
+              <w:right w:w="100" w:type="dxa"/>
+            </w:tcMar>
+          </w:tcPr>
+          <w:p>
+            <w:pPr>
+              <w:spacing w:before="120" w:line="240" w:lineRule="auto"/>
+            </w:pPr>
+            <w:r>
+              <w:t>98</w:t>
+            </w:r>
+          </w:p>
+        </w:tc>
+        <w:tc>
+          <w:tcPr>
+            <w:tcW w:w="866" w:type="dxa"/>
+            <w:tcMar>
+              <w:top w:w="100" w:type="dxa"/>
+              <w:left w:w="100" w:type="dxa"/>
+              <w:bottom w:w="100" w:type="dxa"/>
+              <w:right w:w="100" w:type="dxa"/>
+            </w:tcMar>
+          </w:tcPr>
+          <w:p>
+            <w:pPr>
+              <w:spacing w:before="120"/>
+            </w:pPr>
+            <w:r>
+              <w:t>97</w:t>
+            </w:r>
+          </w:p>
+        </w:tc>
+      </w:tr>
+      <w:tr>
+        <w:trPr>
+          <w:trHeight w:val="920"/>
+        </w:trPr>
+        <w:tc>
+          <w:tcPr>
+            <w:tcW w:w="593" w:type="dxa"/>
+            <w:tcMar>
+              <w:top w:w="100" w:type="dxa"/>
+              <w:left w:w="100" w:type="dxa"/>
+              <w:bottom w:w="100" w:type="dxa"/>
+              <w:right w:w="100" w:type="dxa"/>
+            </w:tcMar>
+          </w:tcPr>
+          <w:p>
+            <w:pPr>
+              <w:spacing w:before="120"/>
+            </w:pPr>
+            <w:r>
+              <w:t>1</w:t>
+            </w:r>
+            <w:r>
+              <w:t>20</w:t>
+            </w:r>
+          </w:p>
+        </w:tc>
+        <w:tc>
+          <w:tcPr>
+            <w:tcW w:w="664" w:type="dxa"/>
+            <w:tcMar>
+              <w:top w:w="100" w:type="dxa"/>
+              <w:left w:w="100" w:type="dxa"/>
+              <w:bottom w:w="100" w:type="dxa"/>
+              <w:right w:w="100" w:type="dxa"/>
+            </w:tcMar>
+          </w:tcPr>
+          <w:p>
+            <w:pPr>
+              <w:spacing w:before="120"/>
+            </w:pPr>
+            <w:r>
+              <w:t>601</w:t>
+            </w:r>
+          </w:p>
+        </w:tc>
+        <w:tc>
+          <w:tcPr>
+            <w:tcW w:w="860" w:type="dxa"/>
+            <w:tcMar>
+              <w:top w:w="100" w:type="dxa"/>
+              <w:left w:w="100" w:type="dxa"/>
+              <w:bottom w:w="100" w:type="dxa"/>
+              <w:right w:w="100" w:type="dxa"/>
+            </w:tcMar>
+          </w:tcPr>
+          <w:p>
+            <w:pPr>
+              <w:spacing w:before="120"/>
+            </w:pPr>
+            <w:r>
+              <w:t>1</w:t>
+            </w:r>
+            <w:r>
+              <w:t>17</w:t>
+            </w:r>
+          </w:p>
+        </w:tc>
+        <w:tc>
+          <w:tcPr>
+            <w:tcW w:w="627" w:type="dxa"/>
+            <w:tcMar>
+              <w:top w:w="100" w:type="dxa"/>
+              <w:left w:w="100" w:type="dxa"/>
+              <w:bottom w:w="100" w:type="dxa"/>
+              <w:right w:w="100" w:type="dxa"/>
+            </w:tcMar>
+          </w:tcPr>
+          <w:p>
+            <w:pPr>
+              <w:spacing w:before="120"/>
+            </w:pPr>
+            <w:r>
+              <w:t>1</w:t>
+            </w:r>
+            <w:r>
+              <w:t>25</w:t>
+            </w:r>
+          </w:p>
+        </w:tc>
+        <w:tc>
+          <w:tcPr>
+            <w:tcW w:w="1359" w:type="dxa"/>
+            <w:tcMar>
+              <w:top w:w="100" w:type="dxa"/>
+              <w:left w:w="100" w:type="dxa"/>
+              <w:bottom w:w="100" w:type="dxa"/>
+              <w:right w:w="100" w:type="dxa"/>
+            </w:tcMar>
+          </w:tcPr>
+          <w:p>
+            <w:pPr>
+              <w:spacing w:before="120"/>
+            </w:pPr>
+            <w:r>
+              <w:t>UPDATE</w:t>
+            </w:r>
+          </w:p>
+        </w:tc>
+        <w:tc>
+          <w:tcPr>
+            <w:tcW w:w="1604" w:type="dxa"/>
+            <w:tcMar>
+              <w:top w:w="100" w:type="dxa"/>
+              <w:left w:w="100" w:type="dxa"/>
+              <w:bottom w:w="100" w:type="dxa"/>
+              <w:right w:w="100" w:type="dxa"/>
+            </w:tcMar>
+          </w:tcPr>
+          <w:p>
+            <w:pPr>
+              <w:spacing w:before="120"/>
+            </w:pPr>
+            <w:r>
+              <w:t>PART</w:t>
+            </w:r>
+          </w:p>
+        </w:tc>
+        <w:tc>
+          <w:tcPr>
+            <w:tcW w:w="708" w:type="dxa"/>
+            <w:tcMar>
+              <w:top w:w="100" w:type="dxa"/>
+              <w:left w:w="100" w:type="dxa"/>
+              <w:bottom w:w="100" w:type="dxa"/>
+              <w:right w:w="100" w:type="dxa"/>
+            </w:tcMar>
+          </w:tcPr>
+          <w:p>
+            <w:pPr>
+              <w:spacing w:before="120"/>
+            </w:pPr>
+            <w:r>
+              <w:t>‘C’</w:t>
+            </w:r>
+          </w:p>
+        </w:tc>
+        <w:tc>
+          <w:tcPr>
+            <w:tcW w:w="1330" w:type="dxa"/>
+            <w:tcMar>
+              <w:top w:w="100" w:type="dxa"/>
+              <w:left w:w="100" w:type="dxa"/>
+              <w:bottom w:w="100" w:type="dxa"/>
+              <w:right w:w="100" w:type="dxa"/>
+            </w:tcMar>
+          </w:tcPr>
+          <w:p>
+            <w:pPr>
+              <w:spacing w:before="120"/>
+            </w:pPr>
+            <w:r>
+              <w:t>PART_QOH</w:t>
+            </w:r>
+          </w:p>
+        </w:tc>
+        <w:tc>
+          <w:tcPr>
+            <w:tcW w:w="1026" w:type="dxa"/>
+            <w:tcMar>
+              <w:top w:w="100" w:type="dxa"/>
+              <w:left w:w="100" w:type="dxa"/>
+              <w:bottom w:w="100" w:type="dxa"/>
+              <w:right w:w="100" w:type="dxa"/>
+            </w:tcMar>
+          </w:tcPr>
+          <w:p>
+            <w:pPr>
+              <w:spacing w:before="120"/>
+            </w:pPr>
+            <w:r>
+              <w:t>549</w:t>
+            </w:r>
+          </w:p>
+        </w:tc>
+        <w:tc>
+          <w:tcPr>
+            <w:tcW w:w="866" w:type="dxa"/>
+            <w:tcMar>
+              <w:top w:w="100" w:type="dxa"/>
+              <w:left w:w="100" w:type="dxa"/>
+              <w:bottom w:w="100" w:type="dxa"/>
+              <w:right w:w="100" w:type="dxa"/>
+            </w:tcMar>
+          </w:tcPr>
+          <w:p>
+            <w:pPr>
+              <w:spacing w:before="120"/>
+            </w:pPr>
+            <w:r>
+              <w:t>548</w:t>
+            </w:r>
+          </w:p>
+        </w:tc>
+      </w:tr>
+      <w:tr>
+        <w:trPr>
+          <w:trHeight w:val="920"/>
+        </w:trPr>
+        <w:tc>
+          <w:tcPr>
+            <w:tcW w:w="593" w:type="dxa"/>
+            <w:tcMar>
+              <w:top w:w="100" w:type="dxa"/>
+              <w:left w:w="100" w:type="dxa"/>
+              <w:bottom w:w="100" w:type="dxa"/>
+              <w:right w:w="100" w:type="dxa"/>
+            </w:tcMar>
+          </w:tcPr>
+          <w:p>
+            <w:pPr>
+              <w:spacing w:before="120"/>
+            </w:pPr>
+            <w:r>
+              <w:t>1</w:t>
+            </w:r>
+            <w:r>
+              <w:t>25</w:t>
+            </w:r>
+          </w:p>
+        </w:tc>
+        <w:tc>
+          <w:tcPr>
+            <w:tcW w:w="664" w:type="dxa"/>
+            <w:tcMar>
+              <w:top w:w="100" w:type="dxa"/>
+              <w:left w:w="100" w:type="dxa"/>
+              <w:bottom w:w="100" w:type="dxa"/>
+              <w:right w:w="100" w:type="dxa"/>
+            </w:tcMar>
+          </w:tcPr>
+          <w:p>
+            <w:pPr>
+              <w:spacing w:before="120"/>
+            </w:pPr>
+            <w:r>
+              <w:t>601</w:t>
+            </w:r>
+          </w:p>
+        </w:tc>
+        <w:tc>
+          <w:tcPr>
+            <w:tcW w:w="860" w:type="dxa"/>
+            <w:tcMar>
+              <w:top w:w="100" w:type="dxa"/>
+              <w:left w:w="100" w:type="dxa"/>
+              <w:bottom w:w="100" w:type="dxa"/>
+              <w:right w:w="100" w:type="dxa"/>
+            </w:tcMar>
+          </w:tcPr>
+          <w:p>
+            <w:pPr>
+              <w:spacing w:before="120"/>
+            </w:pPr>
+            <w:r>
+              <w:t>1</w:t>
+            </w:r>
+            <w:r>
+              <w:t>20</w:t>
+            </w:r>
+          </w:p>
+        </w:tc>
+        <w:tc>
+          <w:tcPr>
+            <w:tcW w:w="627" w:type="dxa"/>
+            <w:tcMar>
+              <w:top w:w="100" w:type="dxa"/>
+              <w:left w:w="100" w:type="dxa"/>
+              <w:bottom w:w="100" w:type="dxa"/>
+              <w:right w:w="100" w:type="dxa"/>
+            </w:tcMar>
+          </w:tcPr>
+          <w:p>
+            <w:pPr>
+              <w:spacing w:before="120"/>
+            </w:pPr>
+            <w:r>
+              <w:t>NULL</w:t>
+            </w:r>
+          </w:p>
+        </w:tc>
+        <w:tc>
+          <w:tcPr>
+            <w:tcW w:w="1359" w:type="dxa"/>
+            <w:tcMar>
+              <w:top w:w="100" w:type="dxa"/>
+              <w:left w:w="100" w:type="dxa"/>
+              <w:bottom w:w="100" w:type="dxa"/>
+              <w:right w:w="100" w:type="dxa"/>
+            </w:tcMar>
+          </w:tcPr>
+          <w:p>
+            <w:pPr>
+              <w:spacing w:before="120"/>
+            </w:pPr>
+            <w:r>
+              <w:t>COMMIT</w:t>
+            </w:r>
+          </w:p>
+        </w:tc>
+        <w:tc>
+          <w:tcPr>
+            <w:tcW w:w="1604" w:type="dxa"/>
+            <w:tcMar>
+              <w:top w:w="100" w:type="dxa"/>
+              <w:left w:w="100" w:type="dxa"/>
+              <w:bottom w:w="100" w:type="dxa"/>
+              <w:right w:w="100" w:type="dxa"/>
+            </w:tcMar>
+          </w:tcPr>
+          <w:p>
+            <w:pPr>
+              <w:spacing w:before="120" w:line="240" w:lineRule="auto"/>
+            </w:pPr>
+            <w:r>
+              <w:t>****End of Transaction</w:t>
+            </w:r>
+          </w:p>
+        </w:tc>
+        <w:tc>
+          <w:tcPr>
+            <w:tcW w:w="708" w:type="dxa"/>
+            <w:tcMar>
+              <w:top w:w="100" w:type="dxa"/>
+              <w:left w:w="100" w:type="dxa"/>
+              <w:bottom w:w="100" w:type="dxa"/>
+              <w:right w:w="100" w:type="dxa"/>
+            </w:tcMar>
+          </w:tcPr>
+          <w:p>
+            <w:pPr>
+              <w:spacing w:before="120"/>
+            </w:pPr>
+          </w:p>
+        </w:tc>
+        <w:tc>
+          <w:tcPr>
+            <w:tcW w:w="1330" w:type="dxa"/>
+            <w:tcMar>
+              <w:top w:w="100" w:type="dxa"/>
+              <w:left w:w="100" w:type="dxa"/>
+              <w:bottom w:w="100" w:type="dxa"/>
+              <w:right w:w="100" w:type="dxa"/>
+            </w:tcMar>
+          </w:tcPr>
+          <w:p>
+            <w:pPr>
+              <w:spacing w:before="120"/>
+            </w:pPr>
+          </w:p>
+        </w:tc>
+        <w:tc>
+          <w:tcPr>
+            <w:tcW w:w="1026" w:type="dxa"/>
+            <w:tcMar>
+              <w:top w:w="100" w:type="dxa"/>
+              <w:left w:w="100" w:type="dxa"/>
+              <w:bottom w:w="100" w:type="dxa"/>
+              <w:right w:w="100" w:type="dxa"/>
+            </w:tcMar>
+          </w:tcPr>
+          <w:p>
+            <w:pPr>
+              <w:spacing w:before="120"/>
+            </w:pPr>
+          </w:p>
+        </w:tc>
+        <w:tc>
+          <w:tcPr>
+            <w:tcW w:w="866" w:type="dxa"/>
             <w:tcMar>
               <w:top w:w="100" w:type="dxa"/>
               <w:left w:w="100" w:type="dxa"/>
@@ -2542,7 +3503,7 @@
 </file>
 
 <file path=word/numbering.xml><?xml version="1.0" encoding="utf-8"?>
-<w:numbering xmlns:wpc="http://schemas.microsoft.com/office/word/2010/wordprocessingCanvas" xmlns:cx="http://schemas.microsoft.com/office/drawing/2014/chartex" xmlns:cx1="http://schemas.microsoft.com/office/drawing/2015/9/8/chartex" xmlns:cx2="http://schemas.microsoft.com/office/drawing/2015/10/21/chartex" xmlns:cx3="http://schemas.microsoft.com/office/drawing/2016/5/9/chartex" xmlns:cx4="http://schemas.microsoft.com/office/drawing/2016/5/10/chartex" xmlns:cx5="http://schemas.microsoft.com/office/drawing/2016/5/11/chartex" xmlns:cx6="http://schemas.microsoft.com/office/drawing/2016/5/12/chartex" xmlns:cx7="http://schemas.microsoft.com/office/drawing/2016/5/13/chartex" xmlns:cx8="http://schemas.microsoft.com/office/drawing/2016/5/14/chartex" xmlns:mc="http://schemas.openxmlformats.org/markup-compatibility/2006" xmlns:aink="http://schemas.microsoft.com/office/drawing/2016/ink" xmlns:am3d="http://schemas.microsoft.com/office/drawing/2017/model3d" xmlns:o="urn:schemas-microsoft-com:office:office" xmlns:r="http://schemas.openxmlformats.org/officeDocument/2006/relationships" xmlns:m="http://schemas.openxmlformats.org/officeDocument/2006/math" xmlns:v="urn:schemas-microsoft-com:vml" xmlns:wp14="http://schemas.microsoft.com/office/word/2010/wordprocessingDrawing" xmlns:wp="http://schemas.openxmlformats.org/drawingml/2006/wordprocessingDrawing" xmlns:w10="urn:schemas-microsoft-com:office:word" xmlns:w="http://schemas.openxmlformats.org/wordprocessingml/2006/main" xmlns:w14="http://schemas.microsoft.com/office/word/2010/wordml" xmlns:w15="http://schemas.microsoft.com/office/word/2012/wordml" xmlns:w16cex="http://schemas.microsoft.com/office/word/2018/wordml/cex" xmlns:w16cid="http://schemas.microsoft.com/office/word/2016/wordml/cid" xmlns:w16="http://schemas.microsoft.com/office/word/2018/wordml" xmlns:w16sdtdh="http://schemas.microsoft.com/office/word/2020/wordml/sdtdatahash" xmlns:w16se="http://schemas.microsoft.com/office/word/2015/wordml/symex" xmlns:wpg="http://schemas.microsoft.com/office/word/2010/wordprocessingGroup" xmlns:wpi="http://schemas.microsoft.com/office/word/2010/wordprocessingInk" xmlns:wne="http://schemas.microsoft.com/office/word/2006/wordml" xmlns:wps="http://schemas.microsoft.com/office/word/2010/wordprocessingShape" mc:Ignorable="w14 w15 w16se w16cid w16 w16cex w16sdtdh wp14">
+<w:numbering xmlns:wpc="http://schemas.microsoft.com/office/word/2010/wordprocessingCanvas" xmlns:cx="http://schemas.microsoft.com/office/drawing/2014/chartex" xmlns:cx1="http://schemas.microsoft.com/office/drawing/2015/9/8/chartex" xmlns:cx2="http://schemas.microsoft.com/office/drawing/2015/10/21/chartex" xmlns:cx3="http://schemas.microsoft.com/office/drawing/2016/5/9/chartex" xmlns:cx4="http://schemas.microsoft.com/office/drawing/2016/5/10/chartex" xmlns:cx5="http://schemas.microsoft.com/office/drawing/2016/5/11/chartex" xmlns:cx6="http://schemas.microsoft.com/office/drawing/2016/5/12/chartex" xmlns:cx7="http://schemas.microsoft.com/office/drawing/2016/5/13/chartex" xmlns:cx8="http://schemas.microsoft.com/office/drawing/2016/5/14/chartex" xmlns:mc="http://schemas.openxmlformats.org/markup-compatibility/2006" xmlns:aink="http://schemas.microsoft.com/office/drawing/2016/ink" xmlns:am3d="http://schemas.microsoft.com/office/drawing/2017/model3d" xmlns:o="urn:schemas-microsoft-com:office:office" xmlns:oel="http://schemas.microsoft.com/office/2019/extlst" xmlns:r="http://schemas.openxmlformats.org/officeDocument/2006/relationships" xmlns:m="http://schemas.openxmlformats.org/officeDocument/2006/math" xmlns:v="urn:schemas-microsoft-com:vml" xmlns:wp14="http://schemas.microsoft.com/office/word/2010/wordprocessingDrawing" xmlns:wp="http://schemas.openxmlformats.org/drawingml/2006/wordprocessingDrawing" xmlns:w10="urn:schemas-microsoft-com:office:word" xmlns:w="http://schemas.openxmlformats.org/wordprocessingml/2006/main" xmlns:w14="http://schemas.microsoft.com/office/word/2010/wordml" xmlns:w15="http://schemas.microsoft.com/office/word/2012/wordml" xmlns:w16cex="http://schemas.microsoft.com/office/word/2018/wordml/cex" xmlns:w16cid="http://schemas.microsoft.com/office/word/2016/wordml/cid" xmlns:w16="http://schemas.microsoft.com/office/word/2018/wordml" xmlns:w16sdtdh="http://schemas.microsoft.com/office/word/2020/wordml/sdtdatahash" xmlns:w16se="http://schemas.microsoft.com/office/word/2015/wordml/symex" xmlns:wpg="http://schemas.microsoft.com/office/word/2010/wordprocessingGroup" xmlns:wpi="http://schemas.microsoft.com/office/word/2010/wordprocessingInk" xmlns:wne="http://schemas.microsoft.com/office/word/2006/wordml" xmlns:wps="http://schemas.microsoft.com/office/word/2010/wordprocessingShape" mc:Ignorable="w14 w15 w16se w16cid w16 w16cex w16sdtdh wp14">
   <w:abstractNum w:abstractNumId="0" w15:restartNumberingAfterBreak="0">
     <w:nsid w:val="2501633E"/>
     <w:multiLevelType w:val="multilevel"/>
@@ -2656,7 +3617,7 @@
       </w:rPr>
     </w:lvl>
   </w:abstractNum>
-  <w:num w:numId="1">
+  <w:num w:numId="1" w16cid:durableId="481191738">
     <w:abstractNumId w:val="0"/>
   </w:num>
 </w:numbering>

</xml_diff>